<commit_message>
Initial Javadoc comments and Requirement document changes
</commit_message>
<xml_diff>
--- a/Documentation/Requirements.docx
+++ b/Documentation/Requirements.docx
@@ -37,8 +37,6 @@
       <w:pPr>
         <w:pStyle w:val="Title"/>
       </w:pPr>
-      <w:bookmarkStart w:id="0" w:name="_GoBack"/>
-      <w:bookmarkEnd w:id="0"/>
       <w:r>
         <w:t>&lt;</w:t>
       </w:r>
@@ -65,15 +63,7 @@
         <w:t>Prepared by &lt;</w:t>
       </w:r>
       <w:r>
-        <w:t xml:space="preserve">Tony, </w:t>
-      </w:r>
-      <w:proofErr w:type="spellStart"/>
-      <w:r>
-        <w:t>Nasif</w:t>
-      </w:r>
-      <w:proofErr w:type="spellEnd"/>
-      <w:r>
-        <w:t>, Amaan</w:t>
+        <w:t>Tony, Nasif, Amaan</w:t>
       </w:r>
       <w:r>
         <w:t>&gt;</w:t>
@@ -126,22 +116,22 @@
       <w:pPr>
         <w:pStyle w:val="TOCEntry"/>
       </w:pPr>
-      <w:bookmarkStart w:id="1" w:name="_Toc344877432"/>
-      <w:bookmarkStart w:id="2" w:name="_Toc344879822"/>
-      <w:bookmarkStart w:id="3" w:name="_Toc346508722"/>
-      <w:bookmarkStart w:id="4" w:name="_Toc346508952"/>
-      <w:bookmarkStart w:id="5" w:name="_Toc346509227"/>
-      <w:bookmarkStart w:id="6" w:name="_Toc441230970"/>
+      <w:bookmarkStart w:id="0" w:name="_Toc344877432"/>
+      <w:bookmarkStart w:id="1" w:name="_Toc344879822"/>
+      <w:bookmarkStart w:id="2" w:name="_Toc346508722"/>
+      <w:bookmarkStart w:id="3" w:name="_Toc346508952"/>
+      <w:bookmarkStart w:id="4" w:name="_Toc346509227"/>
+      <w:bookmarkStart w:id="5" w:name="_Toc441230970"/>
+      <w:bookmarkEnd w:id="0"/>
       <w:bookmarkEnd w:id="1"/>
       <w:bookmarkEnd w:id="2"/>
       <w:bookmarkEnd w:id="3"/>
       <w:bookmarkEnd w:id="4"/>
-      <w:bookmarkEnd w:id="5"/>
       <w:r>
         <w:lastRenderedPageBreak/>
         <w:t>Table of Contents</w:t>
       </w:r>
-      <w:bookmarkEnd w:id="6"/>
+      <w:bookmarkEnd w:id="5"/>
     </w:p>
     <w:p>
       <w:pPr>
@@ -1999,11 +1989,11 @@
       <w:pPr>
         <w:pStyle w:val="TOCEntry"/>
       </w:pPr>
-      <w:bookmarkStart w:id="7" w:name="_Toc441230971"/>
+      <w:bookmarkStart w:id="6" w:name="_Toc441230971"/>
       <w:r>
         <w:t>Revision History</w:t>
       </w:r>
-      <w:bookmarkEnd w:id="7"/>
+      <w:bookmarkEnd w:id="6"/>
     </w:p>
     <w:tbl>
       <w:tblPr>
@@ -2026,12 +2016,6 @@
         <w:gridCol w:w="1584"/>
       </w:tblGrid>
       <w:tr>
-        <w:tblPrEx>
-          <w:tblCellMar>
-            <w:top w:w="0" w:type="dxa"/>
-            <w:bottom w:w="0" w:type="dxa"/>
-          </w:tblCellMar>
-        </w:tblPrEx>
         <w:tc>
           <w:tcPr>
             <w:tcW w:w="2160" w:type="dxa"/>
@@ -2126,12 +2110,6 @@
         </w:tc>
       </w:tr>
       <w:tr>
-        <w:tblPrEx>
-          <w:tblCellMar>
-            <w:top w:w="0" w:type="dxa"/>
-            <w:bottom w:w="0" w:type="dxa"/>
-          </w:tblCellMar>
-        </w:tblPrEx>
         <w:tc>
           <w:tcPr>
             <w:tcW w:w="2160" w:type="dxa"/>
@@ -2186,12 +2164,6 @@
         </w:tc>
       </w:tr>
       <w:tr>
-        <w:tblPrEx>
-          <w:tblCellMar>
-            <w:top w:w="0" w:type="dxa"/>
-            <w:bottom w:w="0" w:type="dxa"/>
-          </w:tblCellMar>
-        </w:tblPrEx>
         <w:tc>
           <w:tcPr>
             <w:tcW w:w="2160" w:type="dxa"/>
@@ -2270,181 +2242,479 @@
       <w:pPr>
         <w:pStyle w:val="Heading1"/>
       </w:pPr>
-      <w:bookmarkStart w:id="8" w:name="_Toc439994665"/>
-      <w:bookmarkStart w:id="9" w:name="_Toc441230972"/>
+      <w:bookmarkStart w:id="7" w:name="_Toc439994665"/>
+      <w:bookmarkStart w:id="8" w:name="_Toc441230972"/>
       <w:r>
         <w:lastRenderedPageBreak/>
         <w:t>Introduction</w:t>
       </w:r>
+      <w:bookmarkEnd w:id="7"/>
       <w:bookmarkEnd w:id="8"/>
+    </w:p>
+    <w:p>
+      <w:pPr>
+        <w:pStyle w:val="Heading2"/>
+      </w:pPr>
+      <w:bookmarkStart w:id="9" w:name="_Toc439994667"/>
+      <w:bookmarkStart w:id="10" w:name="_Toc441230973"/>
+      <w:r>
+        <w:t>Purpose</w:t>
+      </w:r>
       <w:bookmarkEnd w:id="9"/>
+      <w:bookmarkEnd w:id="10"/>
+      <w:r>
+        <w:t xml:space="preserve"> </w:t>
+      </w:r>
+    </w:p>
+    <w:p>
+      <w:pPr>
+        <w:pStyle w:val="template"/>
+      </w:pPr>
+      <w:r>
+        <w:t>&lt;Identify the product whose software requirements are specified in this document, including the revision or release number. Describe the scope of the product that is covered by this SRS, particularly if this SRS describes only part of the system or a single subsystem.&gt;</w:t>
+      </w:r>
+    </w:p>
+    <w:p>
+      <w:pPr>
+        <w:pStyle w:val="template"/>
+        <w:rPr>
+          <w:i w:val="0"/>
+        </w:rPr>
+      </w:pPr>
+    </w:p>
+    <w:p>
+      <w:pPr>
+        <w:pStyle w:val="template"/>
+        <w:rPr>
+          <w:i w:val="0"/>
+        </w:rPr>
+      </w:pPr>
+      <w:r>
+        <w:rPr>
+          <w:i w:val="0"/>
+        </w:rPr>
+        <w:t xml:space="preserve">The purpose of this document is to give a detailed breakdown of the requirements for the </w:t>
+      </w:r>
+      <w:r>
+        <w:rPr>
+          <w:i w:val="0"/>
+        </w:rPr>
+        <w:t>EECS 2311 Talk Box software project</w:t>
+      </w:r>
+      <w:r>
+        <w:rPr>
+          <w:i w:val="0"/>
+        </w:rPr>
+        <w:t>. It will cover the purpos</w:t>
+      </w:r>
+      <w:r>
+        <w:rPr>
+          <w:i w:val="0"/>
+        </w:rPr>
+        <w:t xml:space="preserve">e, use, system features, external requirements, and nonfunctional </w:t>
+      </w:r>
+      <w:r>
+        <w:rPr>
+          <w:i w:val="0"/>
+        </w:rPr>
+        <w:t>requirements</w:t>
+      </w:r>
+      <w:r>
+        <w:rPr>
+          <w:i w:val="0"/>
+        </w:rPr>
+        <w:t>.</w:t>
+      </w:r>
     </w:p>
     <w:p>
       <w:pPr>
         <w:pStyle w:val="Heading2"/>
       </w:pPr>
-      <w:bookmarkStart w:id="10" w:name="_Toc439994667"/>
-      <w:bookmarkStart w:id="11" w:name="_Toc441230973"/>
-      <w:r>
-        <w:t>Purpose</w:t>
-      </w:r>
-      <w:bookmarkEnd w:id="10"/>
+      <w:bookmarkStart w:id="11" w:name="_Toc439994668"/>
+      <w:bookmarkStart w:id="12" w:name="_Toc441230974"/>
+      <w:r>
+        <w:t>Document Conventions</w:t>
+      </w:r>
       <w:bookmarkEnd w:id="11"/>
-      <w:r>
+      <w:bookmarkEnd w:id="12"/>
+    </w:p>
+    <w:p>
+      <w:pPr>
+        <w:pStyle w:val="template"/>
+      </w:pPr>
+      <w:r>
+        <w:t>&lt;Describe any standards or typographical conventions that were followed when writing this SRS, such as fonts or highlighting that have special significance. For example, state whether priorities  for higher-level requirements are assumed to be inherited by detailed requirements, or whether every requirement statement is to have its own priority.&gt;</w:t>
+      </w:r>
+    </w:p>
+    <w:p>
+      <w:pPr>
+        <w:pStyle w:val="Heading2"/>
+      </w:pPr>
+      <w:bookmarkStart w:id="13" w:name="_Toc439994669"/>
+      <w:bookmarkStart w:id="14" w:name="_Toc441230975"/>
+      <w:r>
+        <w:t>Intended Audience and Reading Suggestions</w:t>
+      </w:r>
+      <w:bookmarkEnd w:id="13"/>
+      <w:bookmarkEnd w:id="14"/>
+    </w:p>
+    <w:p>
+      <w:pPr>
+        <w:pStyle w:val="template"/>
+      </w:pPr>
+      <w:r>
+        <w:t>&lt;Describe the different types of reader that the document is intended for, such as developers, project managers, marketing staff, users, testers, and documentation writers. Describe what the rest of this SRS contains and how it is organized. Suggest a sequence for reading the document, beginning with the overview sections and proceeding through the sections that are most pertinent to each reader type.&gt;</w:t>
+      </w:r>
+    </w:p>
+    <w:p>
+      <w:pPr>
+        <w:pStyle w:val="template"/>
+      </w:pPr>
+    </w:p>
+    <w:p>
+      <w:pPr>
+        <w:pStyle w:val="template"/>
+        <w:rPr>
+          <w:i w:val="0"/>
+        </w:rPr>
+      </w:pPr>
+      <w:r>
+        <w:rPr>
+          <w:i w:val="0"/>
+        </w:rPr>
+        <w:t>The intended audience for the Talk Box SRS (</w:t>
+      </w:r>
+      <w:r>
+        <w:rPr>
+          <w:i w:val="0"/>
+        </w:rPr>
+        <w:t>Software Requirements Specification</w:t>
+      </w:r>
+      <w:r>
+        <w:rPr>
+          <w:i w:val="0"/>
+        </w:rPr>
+        <w:t>), consist of participants in York University’s, EECS</w:t>
+      </w:r>
+      <w:r>
+        <w:rPr>
+          <w:i w:val="0"/>
+        </w:rPr>
         <w:t xml:space="preserve"> </w:t>
       </w:r>
+      <w:r>
+        <w:rPr>
+          <w:i w:val="0"/>
+        </w:rPr>
+        <w:t>2311 (</w:t>
+      </w:r>
+      <w:r>
+        <w:rPr>
+          <w:i w:val="0"/>
+        </w:rPr>
+        <w:t>Software Development Project</w:t>
+      </w:r>
+      <w:r>
+        <w:rPr>
+          <w:i w:val="0"/>
+        </w:rPr>
+        <w:t>). Therefore, the intended reader are professors, students, teaching assistants, users, and developers. The suggested reading order should follow the table of contents</w:t>
+      </w:r>
+      <w:r>
+        <w:rPr>
+          <w:i w:val="0"/>
+        </w:rPr>
+        <w:t>.</w:t>
+      </w:r>
     </w:p>
     <w:p>
       <w:pPr>
         <w:pStyle w:val="template"/>
       </w:pPr>
-      <w:r>
-        <w:t>&lt;Identify the product whose software requirements are specified in this document, including the revision or release number. Describe the scope of the product that is covered by this SRS, particularly if this SRS describes only part of the system or a single subsystem.&gt;</w:t>
-      </w:r>
+    </w:p>
+    <w:p>
+      <w:pPr>
+        <w:pStyle w:val="Heading2"/>
+      </w:pPr>
+      <w:bookmarkStart w:id="15" w:name="_Toc439994670"/>
+      <w:bookmarkStart w:id="16" w:name="_Toc441230976"/>
+      <w:r>
+        <w:t>Product Scope</w:t>
+      </w:r>
+      <w:bookmarkEnd w:id="15"/>
+      <w:bookmarkEnd w:id="16"/>
     </w:p>
     <w:p>
       <w:pPr>
         <w:pStyle w:val="template"/>
+      </w:pPr>
+      <w:r>
+        <w:t>&lt;Provide a short description of the software being specified and its purpose, including relevant benefits, objectives, and goals. Relate the software to corporate goals or business strategies. If a separate vision and scope document is available, refer to it rather than duplicating its contents here.&gt;</w:t>
+      </w:r>
+    </w:p>
+    <w:p>
+      <w:pPr>
+        <w:pStyle w:val="template"/>
+      </w:pPr>
+    </w:p>
+    <w:p>
+      <w:pPr>
+        <w:pStyle w:val="template"/>
         <w:rPr>
           <w:i w:val="0"/>
         </w:rPr>
       </w:pPr>
+      <w:r>
+        <w:rPr>
+          <w:i w:val="0"/>
+        </w:rPr>
+        <w:t xml:space="preserve">The </w:t>
+      </w:r>
+      <w:r>
+        <w:rPr>
+          <w:i w:val="0"/>
+        </w:rPr>
+        <w:t xml:space="preserve">purpose of the </w:t>
+      </w:r>
+      <w:r>
+        <w:rPr>
+          <w:i w:val="0"/>
+        </w:rPr>
+        <w:t>Talk Box software is to be implemented in future Talk Box devices. The</w:t>
+      </w:r>
+      <w:r>
+        <w:rPr>
+          <w:i w:val="0"/>
+        </w:rPr>
+        <w:t xml:space="preserve"> benefit of the </w:t>
+      </w:r>
+      <w:r>
+        <w:rPr>
+          <w:i w:val="0"/>
+        </w:rPr>
+        <w:t xml:space="preserve">software is </w:t>
+      </w:r>
+      <w:r>
+        <w:rPr>
+          <w:i w:val="0"/>
+        </w:rPr>
+        <w:t>that it</w:t>
+      </w:r>
+      <w:r>
+        <w:rPr>
+          <w:i w:val="0"/>
+        </w:rPr>
+        <w:t xml:space="preserve"> allow</w:t>
+      </w:r>
+      <w:r>
+        <w:rPr>
+          <w:i w:val="0"/>
+        </w:rPr>
+        <w:t>s</w:t>
+      </w:r>
+      <w:r>
+        <w:rPr>
+          <w:i w:val="0"/>
+        </w:rPr>
+        <w:t xml:space="preserve"> for a cheap low budget Talk </w:t>
+      </w:r>
+      <w:r>
+        <w:rPr>
+          <w:i w:val="0"/>
+        </w:rPr>
+        <w:t>B</w:t>
+      </w:r>
+      <w:r>
+        <w:rPr>
+          <w:i w:val="0"/>
+        </w:rPr>
+        <w:t xml:space="preserve">ox </w:t>
+      </w:r>
+      <w:r>
+        <w:rPr>
+          <w:i w:val="0"/>
+        </w:rPr>
+        <w:t xml:space="preserve">to be </w:t>
+      </w:r>
+      <w:r>
+        <w:rPr>
+          <w:i w:val="0"/>
+        </w:rPr>
+        <w:t xml:space="preserve">easily created. </w:t>
+      </w:r>
+      <w:r>
+        <w:rPr>
+          <w:i w:val="0"/>
+        </w:rPr>
+        <w:t>Some key objectives for the software is to be able to run on any operating system, easily used by anyone, work for any Talk Box layout,</w:t>
+      </w:r>
+      <w:r>
+        <w:rPr>
+          <w:i w:val="0"/>
+        </w:rPr>
+        <w:t xml:space="preserve"> allow for easy changes/modifications,</w:t>
+      </w:r>
+      <w:r>
+        <w:rPr>
+          <w:i w:val="0"/>
+        </w:rPr>
+        <w:t xml:space="preserve"> </w:t>
+      </w:r>
+      <w:r>
+        <w:rPr>
+          <w:i w:val="0"/>
+        </w:rPr>
+        <w:t>and be useable on a Raspberry Pi. The goal of the software is to give Talk Box devices a greater life span</w:t>
+      </w:r>
+      <w:r>
+        <w:rPr>
+          <w:i w:val="0"/>
+        </w:rPr>
+        <w:t>,</w:t>
+      </w:r>
+      <w:r>
+        <w:rPr>
+          <w:i w:val="0"/>
+        </w:rPr>
+        <w:t xml:space="preserve"> by allowing </w:t>
+      </w:r>
+      <w:r>
+        <w:rPr>
+          <w:i w:val="0"/>
+        </w:rPr>
+        <w:t>these device to be easily modified and changed</w:t>
+      </w:r>
+      <w:r>
+        <w:rPr>
+          <w:i w:val="0"/>
+        </w:rPr>
+        <w:t xml:space="preserve"> for case by case bases.</w:t>
+      </w:r>
+    </w:p>
+    <w:p>
+      <w:pPr>
+        <w:pStyle w:val="template"/>
+        <w:rPr>
+          <w:i w:val="0"/>
+        </w:rPr>
+      </w:pPr>
     </w:p>
     <w:p>
       <w:pPr>
         <w:pStyle w:val="Heading2"/>
       </w:pPr>
-      <w:bookmarkStart w:id="12" w:name="_Toc439994668"/>
-      <w:bookmarkStart w:id="13" w:name="_Toc441230974"/>
-      <w:r>
-        <w:t>Document Conventions</w:t>
-      </w:r>
-      <w:bookmarkEnd w:id="12"/>
-      <w:bookmarkEnd w:id="13"/>
+      <w:bookmarkStart w:id="17" w:name="_Toc439994672"/>
+      <w:bookmarkStart w:id="18" w:name="_Toc441230977"/>
+      <w:r>
+        <w:lastRenderedPageBreak/>
+        <w:t>References</w:t>
+      </w:r>
+      <w:bookmarkEnd w:id="17"/>
+      <w:bookmarkEnd w:id="18"/>
     </w:p>
     <w:p>
       <w:pPr>
         <w:pStyle w:val="template"/>
       </w:pPr>
       <w:r>
-        <w:t>&lt;Describe any standards or typographical conventions that were followed when writing this SRS, such as fonts or highlighting that have special significance. For example, state whether priorities  for higher-level requirements are assumed to be inherited by detailed requirements, or whether every requirement statement is to have its own priority.&gt;</w:t>
-      </w:r>
+        <w:t>&lt;List any other documents or Web addresses to which this SRS refers. These may include user interface style guides, contracts, standards, system requirements specifications, use case documents, or a vision and scope document. Provide enough information so that the reader could access a copy of each reference, including title, author, version number, date, and source or location.&gt;</w:t>
+      </w:r>
+    </w:p>
+    <w:p>
+      <w:pPr>
+        <w:pStyle w:val="Heading1"/>
+      </w:pPr>
+      <w:bookmarkStart w:id="19" w:name="_Toc439994673"/>
+      <w:bookmarkStart w:id="20" w:name="_Toc441230978"/>
+      <w:r>
+        <w:t>Overall Description</w:t>
+      </w:r>
+      <w:bookmarkEnd w:id="19"/>
+      <w:bookmarkEnd w:id="20"/>
     </w:p>
     <w:p>
       <w:pPr>
         <w:pStyle w:val="Heading2"/>
       </w:pPr>
-      <w:bookmarkStart w:id="14" w:name="_Toc439994669"/>
-      <w:bookmarkStart w:id="15" w:name="_Toc441230975"/>
-      <w:r>
-        <w:t>Intended Audience and Reading Suggestions</w:t>
-      </w:r>
-      <w:bookmarkEnd w:id="14"/>
-      <w:bookmarkEnd w:id="15"/>
+      <w:bookmarkStart w:id="21" w:name="_Toc439994674"/>
+      <w:bookmarkStart w:id="22" w:name="_Toc441230979"/>
+      <w:r>
+        <w:t>Product Perspective</w:t>
+      </w:r>
+      <w:bookmarkEnd w:id="21"/>
+      <w:bookmarkEnd w:id="22"/>
     </w:p>
     <w:p>
       <w:pPr>
         <w:pStyle w:val="template"/>
       </w:pPr>
       <w:r>
-        <w:t>&lt;Describe the different types of reader that the document is intended for, such as developers, project managers, marketing staff, users, testers, and documentation writers. Describe what the rest of this SRS contains and how it is organized. Suggest a sequence for reading the document, beginning with the overview sections and proceeding through the sections that are most pertinent to each reader type.&gt;</w:t>
-      </w:r>
+        <w:t>&lt;Describe the context and origin of the product being specified in this SRS. For example, state whether this product is a follow-on member of a product family, a replacement for certain existing systems, or a new, self-contained product. If the SRS defines a component of a larger system, relate the requirements of the larger system to the functionality of this software and identify interfaces between the two. A simple diagram that shows the major components of the overall system, subsystem interconnections, and external interfaces can be helpful.&gt;</w:t>
+      </w:r>
+    </w:p>
+    <w:p>
+      <w:pPr>
+        <w:pStyle w:val="template"/>
+      </w:pPr>
+    </w:p>
+    <w:p>
+      <w:pPr>
+        <w:pStyle w:val="template"/>
+        <w:rPr>
+          <w:i w:val="0"/>
+        </w:rPr>
+      </w:pPr>
+      <w:r>
+        <w:rPr>
+          <w:i w:val="0"/>
+        </w:rPr>
+        <w:t>The goal of the Talk Box is to act as a low budget SGD (</w:t>
+      </w:r>
+      <w:r>
+        <w:rPr>
+          <w:i w:val="0"/>
+        </w:rPr>
+        <w:t>Speech-generating device</w:t>
+      </w:r>
+      <w:r>
+        <w:rPr>
+          <w:i w:val="0"/>
+        </w:rPr>
+        <w:t>) for users with speech impairments, while they wait for their personalized SGD.</w:t>
+      </w:r>
+      <w:r>
+        <w:rPr>
+          <w:i w:val="0"/>
+        </w:rPr>
+        <w:t xml:space="preserve"> </w:t>
+      </w:r>
+    </w:p>
+    <w:p>
+      <w:pPr>
+        <w:pStyle w:val="template"/>
+      </w:pPr>
     </w:p>
     <w:p>
       <w:pPr>
         <w:pStyle w:val="Heading2"/>
       </w:pPr>
-      <w:bookmarkStart w:id="16" w:name="_Toc439994670"/>
-      <w:bookmarkStart w:id="17" w:name="_Toc441230976"/>
-      <w:r>
-        <w:t>Product Scope</w:t>
-      </w:r>
-      <w:bookmarkEnd w:id="16"/>
-      <w:bookmarkEnd w:id="17"/>
+      <w:bookmarkStart w:id="23" w:name="_Toc439994675"/>
+      <w:bookmarkStart w:id="24" w:name="_Toc441230980"/>
+      <w:r>
+        <w:t>Product Functions</w:t>
+      </w:r>
+      <w:bookmarkEnd w:id="23"/>
+      <w:bookmarkEnd w:id="24"/>
     </w:p>
     <w:p>
       <w:pPr>
         <w:pStyle w:val="template"/>
       </w:pPr>
       <w:r>
-        <w:t>&lt;Provide a short description of the software being specified and its purpose, including relevant benefits, objectives, and goals. Relate the software to corporate goals or business strategies. If a separate vision and scope document is available, refer to it rather than duplicating its contents here.&gt;</w:t>
-      </w:r>
-    </w:p>
-    <w:p>
-      <w:pPr>
-        <w:pStyle w:val="Heading2"/>
-      </w:pPr>
-      <w:bookmarkStart w:id="18" w:name="_Toc439994672"/>
-      <w:bookmarkStart w:id="19" w:name="_Toc441230977"/>
-      <w:r>
-        <w:t>References</w:t>
-      </w:r>
-      <w:bookmarkEnd w:id="18"/>
-      <w:bookmarkEnd w:id="19"/>
-    </w:p>
-    <w:p>
-      <w:pPr>
-        <w:pStyle w:val="template"/>
-      </w:pPr>
-      <w:r>
-        <w:t>&lt;List any other documents or Web addresses to which this SRS refers. These may include user interface style guides, contracts, standards, system requirements specifications, use case documents, or a vision and scope document. Provide enough information so that the reader could access a copy of each reference, including title, author, version number, date, and source or location.&gt;</w:t>
-      </w:r>
-    </w:p>
-    <w:p>
-      <w:pPr>
-        <w:pStyle w:val="Heading1"/>
-      </w:pPr>
-      <w:bookmarkStart w:id="20" w:name="_Toc439994673"/>
-      <w:bookmarkStart w:id="21" w:name="_Toc441230978"/>
-      <w:r>
-        <w:t>Overall Description</w:t>
-      </w:r>
-      <w:bookmarkEnd w:id="20"/>
-      <w:bookmarkEnd w:id="21"/>
-    </w:p>
-    <w:p>
-      <w:pPr>
-        <w:pStyle w:val="Heading2"/>
-      </w:pPr>
-      <w:bookmarkStart w:id="22" w:name="_Toc439994674"/>
-      <w:bookmarkStart w:id="23" w:name="_Toc441230979"/>
-      <w:r>
-        <w:t>Product Perspective</w:t>
-      </w:r>
-      <w:bookmarkEnd w:id="22"/>
-      <w:bookmarkEnd w:id="23"/>
-    </w:p>
-    <w:p>
-      <w:pPr>
-        <w:pStyle w:val="template"/>
-      </w:pPr>
-      <w:r>
-        <w:t xml:space="preserve">&lt;Describe the context and origin of the product being specified in this SRS. For example, state whether this product is a follow-on member of a product family, a replacement for certain existing </w:t>
-      </w:r>
-      <w:r>
-        <w:lastRenderedPageBreak/>
-        <w:t>systems, or a new, self-contained product. If the SRS defines a component of a larger system, relate the requirements of the larger system to the functionality of this software and identify interfaces between the two. A simple diagram that shows the major components of the overall system, subsystem interconnections, and external interfaces can be helpful.&gt;</w:t>
-      </w:r>
-    </w:p>
-    <w:p>
-      <w:pPr>
-        <w:pStyle w:val="Heading2"/>
-      </w:pPr>
-      <w:bookmarkStart w:id="24" w:name="_Toc439994675"/>
-      <w:bookmarkStart w:id="25" w:name="_Toc441230980"/>
-      <w:r>
-        <w:t>Product Functions</w:t>
-      </w:r>
-      <w:bookmarkEnd w:id="24"/>
+        <w:t>&lt;Summarize the major functions the product must perform or must let the user perform. Details will be provided in Section 3, so only a high level summary (such as a bullet list) is needed here. Organize the functions to make them understandable to any reader of the SRS. A picture of the major groups of related requirements and how they relate, such as a top level data flow diagram or object class diagram, is often effective.&gt;</w:t>
+      </w:r>
+      <w:bookmarkStart w:id="25" w:name="_GoBack"/>
       <w:bookmarkEnd w:id="25"/>
-    </w:p>
-    <w:p>
-      <w:pPr>
-        <w:pStyle w:val="template"/>
-      </w:pPr>
-      <w:r>
-        <w:t>&lt;Summarize the major functions the product must perform or must let the user perform. Details will be provided in Section 3, so only a high level summary (such as a bullet list) is needed here. Organize the functions to make them understandable to any reader of the SRS. A picture of the major groups of related requirements and how they relate, such as a top level data flow diagram or object class diagram, is often effective.&gt;</w:t>
-      </w:r>
     </w:p>
     <w:p>
       <w:pPr>
@@ -2493,6 +2763,7 @@
       <w:bookmarkStart w:id="30" w:name="_Toc439994678"/>
       <w:bookmarkStart w:id="31" w:name="_Toc441230983"/>
       <w:r>
+        <w:lastRenderedPageBreak/>
         <w:t>Design and Implementation Constraints</w:t>
       </w:r>
       <w:bookmarkEnd w:id="30"/>
@@ -2553,7 +2824,6 @@
       <w:bookmarkStart w:id="36" w:name="_Toc439994682"/>
       <w:bookmarkStart w:id="37" w:name="_Toc441230986"/>
       <w:r>
-        <w:lastRenderedPageBreak/>
         <w:t>External Interface Requirements</w:t>
       </w:r>
       <w:bookmarkEnd w:id="36"/>
@@ -2614,7 +2884,11 @@
         <w:pStyle w:val="template"/>
       </w:pPr>
       <w:r>
-        <w:t>&lt;Describe the connections between this product and other specific software components (name and version), including databases, operating systems, tools, libraries, and integrated commercial components. Identify the data items or messages coming into the system and going out and describe the purpose of each. Describe the services needed and the nature of communications. Refer to documents that describe detailed application programming interface protocols. Identify data that will be shared across software components. If the data sharing mechanism must be implemented in a specific way (for example, use of a global data area in a multitasking operating system), specify this as an implementation constraint.&gt;</w:t>
+        <w:t xml:space="preserve">&lt;Describe the connections between this product and other specific software components (name and version), including databases, operating systems, tools, libraries, and integrated commercial components. Identify the data items or messages coming into the system and going out and </w:t>
+      </w:r>
+      <w:r>
+        <w:lastRenderedPageBreak/>
+        <w:t>describe the purpose of each. Describe the services needed and the nature of communications. Refer to documents that describe detailed application programming interface protocols. Identify data that will be shared across software components. If the data sharing mechanism must be implemented in a specific way (for example, use of a global data area in a multitasking operating system), specify this as an implementation constraint.&gt;</w:t>
       </w:r>
     </w:p>
     <w:p>
@@ -2699,7 +2973,6 @@
         <w:ind w:left="1350" w:hanging="716"/>
       </w:pPr>
       <w:r>
-        <w:lastRenderedPageBreak/>
         <w:t>&lt;Provide a short description of the feature and indicate whether it is of High, Medium, or Low priority. You could also include specific priority component ratings, such as benefit, penalty, cost, and risk (each rated on a relative scale from a low of 1 to a high of 9).&gt;</w:t>
       </w:r>
     </w:p>
@@ -2821,6 +3094,7 @@
       <w:bookmarkStart w:id="49" w:name="_Toc439994689"/>
       <w:bookmarkStart w:id="50" w:name="_Toc441230993"/>
       <w:r>
+        <w:lastRenderedPageBreak/>
         <w:t>System Feature 2 (and so on)</w:t>
       </w:r>
       <w:bookmarkEnd w:id="49"/>
@@ -2830,22 +3104,22 @@
       <w:pPr>
         <w:pStyle w:val="Heading1"/>
       </w:pPr>
-      <w:bookmarkStart w:id="51" w:name="_Toc439994690"/>
-      <w:bookmarkStart w:id="52" w:name="_Toc441230994"/>
+      <w:bookmarkStart w:id="51" w:name="_Toc441230994"/>
+      <w:bookmarkStart w:id="52" w:name="_Toc439994690"/>
       <w:r>
         <w:t>Other Nonfunctional Requirements</w:t>
       </w:r>
+      <w:bookmarkEnd w:id="51"/>
+    </w:p>
+    <w:p>
+      <w:pPr>
+        <w:pStyle w:val="Heading2"/>
+      </w:pPr>
+      <w:bookmarkStart w:id="53" w:name="_Toc441230995"/>
+      <w:r>
+        <w:t>Performance Requirements</w:t>
+      </w:r>
       <w:bookmarkEnd w:id="52"/>
-    </w:p>
-    <w:p>
-      <w:pPr>
-        <w:pStyle w:val="Heading2"/>
-      </w:pPr>
-      <w:bookmarkStart w:id="53" w:name="_Toc441230995"/>
-      <w:r>
-        <w:t>Performance Requirements</w:t>
-      </w:r>
-      <w:bookmarkEnd w:id="51"/>
       <w:bookmarkEnd w:id="53"/>
     </w:p>
     <w:p>
@@ -2893,11 +3167,7 @@
         <w:pStyle w:val="template"/>
       </w:pPr>
       <w:r>
-        <w:t xml:space="preserve">&lt;Specify any requirements regarding security or privacy issues surrounding use of the product or protection of the data used or created by the product. Define any user identity authentication </w:t>
-      </w:r>
-      <w:r>
-        <w:lastRenderedPageBreak/>
-        <w:t>requirements. Refer to any external policies or regulations containing security issues that affect the product. Define any security or privacy certifications that must be satisfied.&gt;</w:t>
+        <w:t>&lt;Specify any requirements regarding security or privacy issues surrounding use of the product or protection of the data used or created by the product. Define any user identity authentication requirements. Refer to any external policies or regulations containing security issues that affect the product. Define any security or privacy certifications that must be satisfied.&gt;</w:t>
       </w:r>
     </w:p>
     <w:p>
@@ -2967,6 +3237,7 @@
       <w:bookmarkStart w:id="64" w:name="_Toc439994696"/>
       <w:bookmarkStart w:id="65" w:name="_Toc441231001"/>
       <w:r>
+        <w:lastRenderedPageBreak/>
         <w:t>Appendix A: Glossary</w:t>
       </w:r>
       <w:bookmarkEnd w:id="64"/>
@@ -3313,6 +3584,50 @@
     <w:lsdException w:name="Subtitle" w:qFormat="1"/>
     <w:lsdException w:name="Strong" w:qFormat="1"/>
     <w:lsdException w:name="Emphasis" w:qFormat="1"/>
+    <w:lsdException w:name="Normal Table" w:semiHidden="1" w:unhideWhenUsed="1"/>
+    <w:lsdException w:name="Table Simple 1" w:semiHidden="1" w:unhideWhenUsed="1"/>
+    <w:lsdException w:name="Table Simple 2" w:semiHidden="1" w:unhideWhenUsed="1"/>
+    <w:lsdException w:name="Table Simple 3" w:semiHidden="1" w:unhideWhenUsed="1"/>
+    <w:lsdException w:name="Table Classic 1" w:semiHidden="1" w:unhideWhenUsed="1"/>
+    <w:lsdException w:name="Table Classic 2" w:semiHidden="1" w:unhideWhenUsed="1"/>
+    <w:lsdException w:name="Table Classic 3" w:semiHidden="1" w:unhideWhenUsed="1"/>
+    <w:lsdException w:name="Table Classic 4" w:semiHidden="1" w:unhideWhenUsed="1"/>
+    <w:lsdException w:name="Table Colorful 1" w:semiHidden="1" w:unhideWhenUsed="1"/>
+    <w:lsdException w:name="Table Colorful 2" w:semiHidden="1" w:unhideWhenUsed="1"/>
+    <w:lsdException w:name="Table Colorful 3" w:semiHidden="1" w:unhideWhenUsed="1"/>
+    <w:lsdException w:name="Table Columns 1" w:semiHidden="1" w:unhideWhenUsed="1"/>
+    <w:lsdException w:name="Table Columns 2" w:semiHidden="1" w:unhideWhenUsed="1"/>
+    <w:lsdException w:name="Table Columns 3" w:semiHidden="1" w:unhideWhenUsed="1"/>
+    <w:lsdException w:name="Table Columns 4" w:semiHidden="1" w:unhideWhenUsed="1"/>
+    <w:lsdException w:name="Table Columns 5" w:semiHidden="1" w:unhideWhenUsed="1"/>
+    <w:lsdException w:name="Table Grid 1" w:semiHidden="1" w:unhideWhenUsed="1"/>
+    <w:lsdException w:name="Table Grid 2" w:semiHidden="1" w:unhideWhenUsed="1"/>
+    <w:lsdException w:name="Table Grid 3" w:semiHidden="1" w:unhideWhenUsed="1"/>
+    <w:lsdException w:name="Table Grid 4" w:semiHidden="1" w:unhideWhenUsed="1"/>
+    <w:lsdException w:name="Table Grid 5" w:semiHidden="1" w:unhideWhenUsed="1"/>
+    <w:lsdException w:name="Table Grid 6" w:semiHidden="1" w:unhideWhenUsed="1"/>
+    <w:lsdException w:name="Table Grid 7" w:semiHidden="1" w:unhideWhenUsed="1"/>
+    <w:lsdException w:name="Table Grid 8" w:semiHidden="1" w:unhideWhenUsed="1"/>
+    <w:lsdException w:name="Table List 1" w:semiHidden="1" w:unhideWhenUsed="1"/>
+    <w:lsdException w:name="Table List 2" w:semiHidden="1" w:unhideWhenUsed="1"/>
+    <w:lsdException w:name="Table List 3" w:semiHidden="1" w:unhideWhenUsed="1"/>
+    <w:lsdException w:name="Table List 4" w:semiHidden="1" w:unhideWhenUsed="1"/>
+    <w:lsdException w:name="Table List 5" w:semiHidden="1" w:unhideWhenUsed="1"/>
+    <w:lsdException w:name="Table List 6" w:semiHidden="1" w:unhideWhenUsed="1"/>
+    <w:lsdException w:name="Table List 7" w:semiHidden="1" w:unhideWhenUsed="1"/>
+    <w:lsdException w:name="Table List 8" w:semiHidden="1" w:unhideWhenUsed="1"/>
+    <w:lsdException w:name="Table 3D effects 1" w:semiHidden="1" w:unhideWhenUsed="1"/>
+    <w:lsdException w:name="Table 3D effects 2" w:semiHidden="1" w:unhideWhenUsed="1"/>
+    <w:lsdException w:name="Table 3D effects 3" w:semiHidden="1" w:unhideWhenUsed="1"/>
+    <w:lsdException w:name="Table Contemporary" w:semiHidden="1" w:unhideWhenUsed="1"/>
+    <w:lsdException w:name="Table Elegant" w:semiHidden="1" w:unhideWhenUsed="1"/>
+    <w:lsdException w:name="Table Professional" w:semiHidden="1" w:unhideWhenUsed="1"/>
+    <w:lsdException w:name="Table Subtle 1" w:semiHidden="1" w:unhideWhenUsed="1"/>
+    <w:lsdException w:name="Table Subtle 2" w:semiHidden="1" w:unhideWhenUsed="1"/>
+    <w:lsdException w:name="Table Web 1" w:semiHidden="1" w:unhideWhenUsed="1"/>
+    <w:lsdException w:name="Table Web 2" w:semiHidden="1" w:unhideWhenUsed="1"/>
+    <w:lsdException w:name="Table Web 3" w:semiHidden="1" w:unhideWhenUsed="1"/>
+    <w:lsdException w:name="Table Theme" w:semiHidden="1" w:unhideWhenUsed="1"/>
     <w:lsdException w:name="Placeholder Text" w:semiHidden="1" w:uiPriority="99"/>
     <w:lsdException w:name="No Spacing" w:uiPriority="1" w:qFormat="1"/>
     <w:lsdException w:name="Light Shading" w:uiPriority="60"/>
@@ -3724,11 +4039,15 @@
   </w:style>
   <w:style w:type="character" w:default="1" w:styleId="DefaultParagraphFont">
     <w:name w:val="Default Paragraph Font"/>
+    <w:uiPriority w:val="1"/>
     <w:semiHidden/>
+    <w:unhideWhenUsed/>
   </w:style>
   <w:style w:type="table" w:default="1" w:styleId="TableNormal">
     <w:name w:val="Normal Table"/>
+    <w:uiPriority w:val="99"/>
     <w:semiHidden/>
+    <w:unhideWhenUsed/>
     <w:tblPr>
       <w:tblInd w:w="0" w:type="dxa"/>
       <w:tblCellMar>
@@ -3741,7 +4060,9 @@
   </w:style>
   <w:style w:type="numbering" w:default="1" w:styleId="NoList">
     <w:name w:val="No List"/>
+    <w:uiPriority w:val="99"/>
     <w:semiHidden/>
+    <w:unhideWhenUsed/>
   </w:style>
   <w:style w:type="paragraph" w:styleId="Footer">
     <w:name w:val="footer"/>

</xml_diff>